<commit_message>
Combine theoretical questions to one file
</commit_message>
<xml_diff>
--- a/HW5/instructions/HW5-TheoreticalQuestions.docx
+++ b/HW5/instructions/HW5-TheoreticalQuestions.docx
@@ -21,7 +21,15 @@
         <w:t>308209287</w:t>
       </w:r>
       <w:r>
-        <w:t>) &amp; Arie Muller (308258243)</w:t>
+        <w:t xml:space="preserve">) &amp; </w:t>
+      </w:r>
+      <w:proofErr w:type="spellStart"/>
+      <w:r>
+        <w:t>Arie</w:t>
+      </w:r>
+      <w:proofErr w:type="spellEnd"/>
+      <w:r>
+        <w:t xml:space="preserve"> Muller (308258243)</w:t>
       </w:r>
     </w:p>
     <w:p/>
@@ -433,17 +441,7 @@
               <w:rFonts w:ascii="Cambria Math" w:eastAsia="Arial" w:hAnsi="Cambria Math" w:cs="David"/>
               <w:color w:val="000000"/>
             </w:rPr>
-            <m:t>L=</m:t>
-          </m:r>
-          <m:r>
-            <m:rPr>
-              <m:sty m:val="p"/>
-            </m:rPr>
-            <w:rPr>
-              <w:rFonts w:ascii="Cambria Math" w:eastAsia="Arial" w:hAnsi="Cambria Math" w:cs="David"/>
-              <w:color w:val="000000"/>
-            </w:rPr>
-            <m:t>2</m:t>
+            <m:t>L=2</m:t>
           </m:r>
           <m:sSup>
             <m:sSupPr>
@@ -1559,14 +1557,7 @@
                   <w:rFonts w:ascii="Cambria Math" w:eastAsia="Arial" w:hAnsi="Cambria Math" w:cs="David"/>
                   <w:color w:val="000000"/>
                 </w:rPr>
-                <m:t>2</m:t>
-              </m:r>
-              <m:r>
-                <w:rPr>
-                  <w:rFonts w:ascii="Cambria Math" w:eastAsia="Arial" w:hAnsi="Cambria Math" w:cs="David"/>
-                  <w:color w:val="000000"/>
-                </w:rPr>
-                <m:t>x</m:t>
+                <m:t>2x</m:t>
               </m:r>
             </m:e>
             <m:sup>
@@ -1656,13 +1647,7 @@
                 <w:rPr>
                   <w:rFonts w:ascii="Cambria Math" w:hAnsi="Cambria Math"/>
                 </w:rPr>
-                <m:t>2</m:t>
-              </m:r>
-              <m:r>
-                <w:rPr>
-                  <w:rFonts w:ascii="Cambria Math" w:hAnsi="Cambria Math"/>
-                </w:rPr>
-                <m:t>x</m:t>
+                <m:t>2x</m:t>
               </m:r>
             </m:e>
             <m:sup>
@@ -1684,8 +1669,36 @@
             <w:rPr>
               <w:rFonts w:ascii="Cambria Math" w:hAnsi="Cambria Math"/>
             </w:rPr>
-            <m:t>-16=0→</m:t>
-          </m:r>
+            <m:t>-16=0→4</m:t>
+          </m:r>
+          <m:sSup>
+            <m:sSupPr>
+              <m:ctrlPr>
+                <w:rPr>
+                  <w:rFonts w:ascii="Cambria Math" w:hAnsi="Cambria Math"/>
+                </w:rPr>
+              </m:ctrlPr>
+            </m:sSupPr>
+            <m:e>
+              <m:r>
+                <w:rPr>
+                  <w:rFonts w:ascii="Cambria Math" w:hAnsi="Cambria Math"/>
+                </w:rPr>
+                <m:t>x</m:t>
+              </m:r>
+            </m:e>
+            <m:sup>
+              <m:r>
+                <m:rPr>
+                  <m:sty m:val="p"/>
+                </m:rPr>
+                <w:rPr>
+                  <w:rFonts w:ascii="Cambria Math" w:hAnsi="Cambria Math"/>
+                </w:rPr>
+                <m:t>2</m:t>
+              </m:r>
+            </m:sup>
+          </m:sSup>
           <m:r>
             <m:rPr>
               <m:sty m:val="p"/>
@@ -1693,36 +1706,14 @@
             <w:rPr>
               <w:rFonts w:ascii="Cambria Math" w:hAnsi="Cambria Math"/>
             </w:rPr>
-            <m:t>4</m:t>
-          </m:r>
-          <m:sSup>
-            <m:sSupPr>
-              <m:ctrlPr>
-                <w:rPr>
-                  <w:rFonts w:ascii="Cambria Math" w:hAnsi="Cambria Math"/>
-                </w:rPr>
-              </m:ctrlPr>
-            </m:sSupPr>
-            <m:e>
-              <m:r>
-                <w:rPr>
-                  <w:rFonts w:ascii="Cambria Math" w:hAnsi="Cambria Math"/>
-                </w:rPr>
-                <m:t>x</m:t>
-              </m:r>
-            </m:e>
-            <m:sup>
-              <m:r>
-                <m:rPr>
-                  <m:sty m:val="p"/>
-                </m:rPr>
-                <w:rPr>
-                  <w:rFonts w:ascii="Cambria Math" w:hAnsi="Cambria Math"/>
-                </w:rPr>
-                <m:t>2</m:t>
-              </m:r>
-            </m:sup>
-          </m:sSup>
+            <m:t>=16→</m:t>
+          </m:r>
+          <m:r>
+            <w:rPr>
+              <w:rFonts w:ascii="Cambria Math" w:hAnsi="Cambria Math"/>
+            </w:rPr>
+            <m:t>x</m:t>
+          </m:r>
           <m:r>
             <m:rPr>
               <m:sty m:val="p"/>
@@ -1730,49 +1721,7 @@
             <w:rPr>
               <w:rFonts w:ascii="Cambria Math" w:hAnsi="Cambria Math"/>
             </w:rPr>
-            <m:t>=16→</m:t>
-          </m:r>
-          <m:r>
-            <w:rPr>
-              <w:rFonts w:ascii="Cambria Math" w:hAnsi="Cambria Math"/>
-            </w:rPr>
-            <m:t>x</m:t>
-          </m:r>
-          <m:r>
-            <m:rPr>
-              <m:sty m:val="p"/>
-            </m:rPr>
-            <w:rPr>
-              <w:rFonts w:ascii="Cambria Math" w:hAnsi="Cambria Math"/>
-            </w:rPr>
-            <m:t>=±</m:t>
-          </m:r>
-          <m:r>
-            <m:rPr>
-              <m:sty m:val="p"/>
-            </m:rPr>
-            <w:rPr>
-              <w:rFonts w:ascii="Cambria Math" w:hAnsi="Cambria Math"/>
-            </w:rPr>
-            <m:t>2→y=±</m:t>
-          </m:r>
-          <m:r>
-            <m:rPr>
-              <m:sty m:val="p"/>
-            </m:rPr>
-            <w:rPr>
-              <w:rFonts w:ascii="Cambria Math" w:hAnsi="Cambria Math"/>
-            </w:rPr>
-            <m:t>2</m:t>
-          </m:r>
-          <m:r>
-            <m:rPr>
-              <m:sty m:val="p"/>
-            </m:rPr>
-            <w:rPr>
-              <w:rFonts w:ascii="Cambria Math" w:hAnsi="Cambria Math"/>
-            </w:rPr>
-            <m:t>√2</m:t>
+            <m:t>=±2→y=±2√2</m:t>
           </m:r>
         </m:oMath>
       </m:oMathPara>
@@ -1906,13 +1855,7 @@
             <w:rPr>
               <w:rFonts w:ascii="Cambria Math" w:eastAsia="Arial" w:hAnsi="Cambria Math" w:cs="David"/>
             </w:rPr>
-            <m:t xml:space="preserve"> and </m:t>
-          </m:r>
-          <m:r>
-            <w:rPr>
-              <w:rFonts w:ascii="Cambria Math" w:eastAsia="Arial" w:hAnsi="Cambria Math" w:cs="David"/>
-            </w:rPr>
-            <m:t>f</m:t>
+            <m:t xml:space="preserve"> and f</m:t>
           </m:r>
           <m:d>
             <m:dPr>
@@ -1936,13 +1879,7 @@
             <w:rPr>
               <w:rFonts w:ascii="Cambria Math" w:eastAsia="Arial" w:hAnsi="Cambria Math" w:cs="David"/>
             </w:rPr>
-            <m:t>=</m:t>
-          </m:r>
-          <m:r>
-            <w:rPr>
-              <w:rFonts w:ascii="Cambria Math" w:eastAsia="Arial" w:hAnsi="Cambria Math" w:cs="David"/>
-            </w:rPr>
-            <m:t>2</m:t>
+            <m:t>=2</m:t>
           </m:r>
           <m:sSup>
             <m:sSupPr>
@@ -2205,6 +2142,157 @@
     </w:p>
     <w:p>
       <w:pPr>
+        <w:spacing w:after="0" w:line="360" w:lineRule="auto"/>
+        <w:contextualSpacing/>
+        <w:jc w:val="both"/>
+        <w:rPr>
+          <w:rFonts w:ascii="David" w:eastAsia="Arial" w:hAnsi="David" w:cs="David"/>
+          <w:color w:val="000000"/>
+        </w:rPr>
+      </w:pPr>
+    </w:p>
+    <w:p>
+      <w:pPr>
+        <w:spacing w:after="0" w:line="360" w:lineRule="auto"/>
+        <w:contextualSpacing/>
+        <w:jc w:val="both"/>
+        <w:rPr>
+          <w:rFonts w:ascii="David" w:eastAsia="Arial" w:hAnsi="David" w:cs="David"/>
+        </w:rPr>
+      </w:pPr>
+    </w:p>
+    <w:p>
+      <w:pPr>
+        <w:spacing w:after="0" w:line="360" w:lineRule="auto"/>
+        <w:contextualSpacing/>
+        <w:jc w:val="both"/>
+        <w:rPr>
+          <w:rFonts w:ascii="David" w:eastAsia="Arial" w:hAnsi="David" w:cs="David"/>
+        </w:rPr>
+      </w:pPr>
+    </w:p>
+    <w:p>
+      <w:pPr>
+        <w:spacing w:after="0" w:line="360" w:lineRule="auto"/>
+        <w:contextualSpacing/>
+        <w:jc w:val="both"/>
+        <w:rPr>
+          <w:rFonts w:ascii="David" w:eastAsia="Arial" w:hAnsi="David" w:cs="David"/>
+        </w:rPr>
+      </w:pPr>
+    </w:p>
+    <w:p>
+      <w:pPr>
+        <w:spacing w:after="0" w:line="360" w:lineRule="auto"/>
+        <w:contextualSpacing/>
+        <w:jc w:val="both"/>
+        <w:rPr>
+          <w:rFonts w:ascii="David" w:eastAsia="Arial" w:hAnsi="David" w:cs="David"/>
+        </w:rPr>
+      </w:pPr>
+    </w:p>
+    <w:p>
+      <w:pPr>
+        <w:spacing w:after="0" w:line="360" w:lineRule="auto"/>
+        <w:contextualSpacing/>
+        <w:jc w:val="both"/>
+        <w:rPr>
+          <w:rFonts w:ascii="David" w:eastAsia="Arial" w:hAnsi="David" w:cs="David"/>
+        </w:rPr>
+      </w:pPr>
+    </w:p>
+    <w:p>
+      <w:pPr>
+        <w:spacing w:after="0" w:line="360" w:lineRule="auto"/>
+        <w:contextualSpacing/>
+        <w:jc w:val="both"/>
+        <w:rPr>
+          <w:rFonts w:ascii="David" w:eastAsia="Arial" w:hAnsi="David" w:cs="David"/>
+        </w:rPr>
+      </w:pPr>
+    </w:p>
+    <w:p>
+      <w:pPr>
+        <w:spacing w:after="0" w:line="360" w:lineRule="auto"/>
+        <w:contextualSpacing/>
+        <w:jc w:val="both"/>
+        <w:rPr>
+          <w:rFonts w:ascii="David" w:eastAsia="Arial" w:hAnsi="David" w:cs="David"/>
+        </w:rPr>
+      </w:pPr>
+    </w:p>
+    <w:p>
+      <w:pPr>
+        <w:spacing w:after="0" w:line="360" w:lineRule="auto"/>
+        <w:contextualSpacing/>
+        <w:jc w:val="both"/>
+        <w:rPr>
+          <w:rFonts w:ascii="David" w:eastAsia="Arial" w:hAnsi="David" w:cs="David"/>
+        </w:rPr>
+      </w:pPr>
+    </w:p>
+    <w:p>
+      <w:pPr>
+        <w:spacing w:after="0" w:line="360" w:lineRule="auto"/>
+        <w:contextualSpacing/>
+        <w:jc w:val="both"/>
+        <w:rPr>
+          <w:rFonts w:ascii="David" w:eastAsia="Arial" w:hAnsi="David" w:cs="David"/>
+        </w:rPr>
+      </w:pPr>
+    </w:p>
+    <w:p>
+      <w:pPr>
+        <w:spacing w:after="0" w:line="360" w:lineRule="auto"/>
+        <w:contextualSpacing/>
+        <w:jc w:val="both"/>
+        <w:rPr>
+          <w:rFonts w:ascii="David" w:eastAsia="Arial" w:hAnsi="David" w:cs="David"/>
+        </w:rPr>
+      </w:pPr>
+    </w:p>
+    <w:p>
+      <w:pPr>
+        <w:spacing w:after="0" w:line="360" w:lineRule="auto"/>
+        <w:contextualSpacing/>
+        <w:jc w:val="both"/>
+        <w:rPr>
+          <w:rFonts w:ascii="David" w:eastAsia="Arial" w:hAnsi="David" w:cs="David"/>
+        </w:rPr>
+      </w:pPr>
+    </w:p>
+    <w:p>
+      <w:pPr>
+        <w:spacing w:after="0" w:line="360" w:lineRule="auto"/>
+        <w:contextualSpacing/>
+        <w:jc w:val="both"/>
+        <w:rPr>
+          <w:rFonts w:ascii="David" w:eastAsia="Arial" w:hAnsi="David" w:cs="David"/>
+        </w:rPr>
+      </w:pPr>
+    </w:p>
+    <w:p>
+      <w:pPr>
+        <w:spacing w:after="0" w:line="360" w:lineRule="auto"/>
+        <w:contextualSpacing/>
+        <w:jc w:val="both"/>
+        <w:rPr>
+          <w:rFonts w:ascii="David" w:eastAsia="Arial" w:hAnsi="David" w:cs="David"/>
+        </w:rPr>
+      </w:pPr>
+    </w:p>
+    <w:p>
+      <w:pPr>
+        <w:spacing w:after="0" w:line="360" w:lineRule="auto"/>
+        <w:contextualSpacing/>
+        <w:jc w:val="both"/>
+        <w:rPr>
+          <w:rFonts w:ascii="David" w:eastAsia="Arial" w:hAnsi="David" w:cs="David"/>
+        </w:rPr>
+      </w:pPr>
+    </w:p>
+    <w:p>
+      <w:pPr>
         <w:numPr>
           <w:ilvl w:val="1"/>
           <w:numId w:val="3"/>
@@ -2214,8 +2302,7 @@
         <w:contextualSpacing/>
         <w:jc w:val="both"/>
         <w:rPr>
-          <w:rFonts w:ascii="Cambria Math" w:eastAsia="Times New Roman" w:hAnsi="Cambria Math" w:cs="Arial"/>
-          <w:i/>
+          <w:rFonts w:ascii="David" w:eastAsia="Arial" w:hAnsi="David" w:cs="David"/>
           <w:color w:val="000000"/>
         </w:rPr>
       </w:pPr>
@@ -2225,6 +2312,7 @@
             <w:rFonts w:ascii="Cambria Math" w:eastAsia="Times New Roman" w:hAnsi="Cambria Math" w:cs="Arial"/>
             <w:color w:val="000000"/>
           </w:rPr>
+          <w:lastRenderedPageBreak/>
           <m:t>f</m:t>
         </m:r>
         <m:d>
@@ -2340,6 +2428,285 @@
     </w:p>
     <w:p>
       <w:pPr>
+        <w:rPr>
+          <w:rtl/>
+        </w:rPr>
+      </w:pPr>
+      <w:r>
+        <w:t xml:space="preserve">Constraint </w:t>
+      </w:r>
+      <w:r>
+        <w:rPr>
+          <w:position w:val="-10"/>
+        </w:rPr>
+        <w:object w:dxaOrig="2100" w:dyaOrig="360">
+          <v:shapetype id="_x0000_t75" coordsize="21600,21600" o:spt="75" o:preferrelative="t" path="m@4@5l@4@11@9@11@9@5xe" filled="f" stroked="f">
+            <v:stroke joinstyle="miter"/>
+            <v:formulas>
+              <v:f eqn="if lineDrawn pixelLineWidth 0"/>
+              <v:f eqn="sum @0 1 0"/>
+              <v:f eqn="sum 0 0 @1"/>
+              <v:f eqn="prod @2 1 2"/>
+              <v:f eqn="prod @3 21600 pixelWidth"/>
+              <v:f eqn="prod @3 21600 pixelHeight"/>
+              <v:f eqn="sum @0 0 1"/>
+              <v:f eqn="prod @6 1 2"/>
+              <v:f eqn="prod @7 21600 pixelWidth"/>
+              <v:f eqn="sum @8 21600 0"/>
+              <v:f eqn="prod @7 21600 pixelHeight"/>
+              <v:f eqn="sum @10 21600 0"/>
+            </v:formulas>
+            <v:path o:extrusionok="f" gradientshapeok="t" o:connecttype="rect"/>
+            <o:lock v:ext="edit" aspectratio="t"/>
+          </v:shapetype>
+          <v:shape id="_x0000_i1655" type="#_x0000_t75" style="width:104.85pt;height:18.45pt" o:ole="">
+            <v:imagedata r:id="rId5" o:title=""/>
+          </v:shape>
+          <o:OLEObject Type="Embed" ProgID="Equation.DSMT4" ShapeID="_x0000_i1655" DrawAspect="Content" ObjectID="_1558626430" r:id="rId6"/>
+        </w:object>
+      </w:r>
+      <w:r>
+        <w:t xml:space="preserve"> thus </w:t>
+      </w:r>
+      <w:r>
+        <w:rPr>
+          <w:position w:val="-32"/>
+        </w:rPr>
+        <w:object w:dxaOrig="2000" w:dyaOrig="760">
+          <v:shape id="_x0000_i1656" type="#_x0000_t75" style="width:99.65pt;height:38pt" o:ole="">
+            <v:imagedata r:id="rId7" o:title=""/>
+          </v:shape>
+          <o:OLEObject Type="Embed" ProgID="Equation.DSMT4" ShapeID="_x0000_i1656" DrawAspect="Content" ObjectID="_1558626431" r:id="rId8"/>
+        </w:object>
+      </w:r>
+    </w:p>
+    <w:p>
+      <w:r>
+        <w:rPr>
+          <w:position w:val="-82"/>
+        </w:rPr>
+        <w:object w:dxaOrig="3140" w:dyaOrig="1840">
+          <v:shape id="_x0000_i1657" type="#_x0000_t75" style="width:157.25pt;height:92.15pt" o:ole="">
+            <v:imagedata r:id="rId9" o:title=""/>
+          </v:shape>
+          <o:OLEObject Type="Embed" ProgID="Equation.DSMT4" ShapeID="_x0000_i1657" DrawAspect="Content" ObjectID="_1558626432" r:id="rId10"/>
+        </w:object>
+      </w:r>
+    </w:p>
+    <w:p>
+      <w:r>
+        <w:rPr>
+          <w:position w:val="-46"/>
+        </w:rPr>
+        <w:object w:dxaOrig="3000" w:dyaOrig="1120">
+          <v:shape id="_x0000_i1658" type="#_x0000_t75" style="width:149.75pt;height:55.85pt" o:ole="">
+            <v:imagedata r:id="rId11" o:title=""/>
+          </v:shape>
+          <o:OLEObject Type="Embed" ProgID="Equation.DSMT4" ShapeID="_x0000_i1658" DrawAspect="Content" ObjectID="_1558626433" r:id="rId12"/>
+        </w:object>
+      </w:r>
+      <w:r>
+        <w:t xml:space="preserve">   Thus:  </w:t>
+      </w:r>
+      <w:r>
+        <w:rPr>
+          <w:position w:val="-124"/>
+        </w:rPr>
+        <w:object w:dxaOrig="1900" w:dyaOrig="2280">
+          <v:shape id="_x0000_i1659" type="#_x0000_t75" style="width:95.05pt;height:114.05pt" o:ole="">
+            <v:imagedata r:id="rId13" o:title=""/>
+          </v:shape>
+          <o:OLEObject Type="Embed" ProgID="Equation.DSMT4" ShapeID="_x0000_i1659" DrawAspect="Content" ObjectID="_1558626434" r:id="rId14"/>
+        </w:object>
+      </w:r>
+      <w:r>
+        <w:t>We get:</w:t>
+      </w:r>
+      <w:r>
+        <w:rPr>
+          <w:rtl/>
+        </w:rPr>
+        <w:t xml:space="preserve"> </w:t>
+      </w:r>
+      <w:r>
+        <w:rPr>
+          <w:position w:val="-30"/>
+        </w:rPr>
+        <w:object w:dxaOrig="2900" w:dyaOrig="720">
+          <v:shape id="_x0000_i1660" type="#_x0000_t75" style="width:144.6pt;height:36.3pt" o:ole="">
+            <v:imagedata r:id="rId15" o:title=""/>
+          </v:shape>
+          <o:OLEObject Type="Embed" ProgID="Equation.DSMT4" ShapeID="_x0000_i1660" DrawAspect="Content" ObjectID="_1558626435" r:id="rId16"/>
+        </w:object>
+      </w:r>
+    </w:p>
+    <w:p>
+      <w:r>
+        <w:t xml:space="preserve">With alpha: </w:t>
+      </w:r>
+      <w:r>
+        <w:rPr>
+          <w:position w:val="-96"/>
+        </w:rPr>
+        <w:object w:dxaOrig="1760" w:dyaOrig="1740">
+          <v:shape id="_x0000_i1661" type="#_x0000_t75" style="width:88.15pt;height:87pt" o:ole="">
+            <v:imagedata r:id="rId17" o:title=""/>
+          </v:shape>
+          <o:OLEObject Type="Embed" ProgID="Equation.DSMT4" ShapeID="_x0000_i1661" DrawAspect="Content" ObjectID="_1558626436" r:id="rId18"/>
+        </w:object>
+      </w:r>
+      <w:r>
+        <w:t xml:space="preserve">and </w:t>
+      </w:r>
+      <w:r>
+        <w:rPr>
+          <w:position w:val="-96"/>
+        </w:rPr>
+        <w:object w:dxaOrig="1760" w:dyaOrig="1740">
+          <v:shape id="_x0000_i1662" type="#_x0000_t75" style="width:88.15pt;height:87pt" o:ole="">
+            <v:imagedata r:id="rId19" o:title=""/>
+          </v:shape>
+          <o:OLEObject Type="Embed" ProgID="Equation.DSMT4" ShapeID="_x0000_i1662" DrawAspect="Content" ObjectID="_1558626437" r:id="rId20"/>
+        </w:object>
+      </w:r>
+    </w:p>
+    <w:p/>
+    <w:p>
+      <w:pPr>
+        <w:rPr>
+          <w:lang w:val="en-GB"/>
+        </w:rPr>
+      </w:pPr>
+      <w:r>
+        <w:rPr>
+          <w:lang w:val="en-GB"/>
+        </w:rPr>
+        <w:t xml:space="preserve">2 Points: </w:t>
+      </w:r>
+      <w:r>
+        <w:rPr>
+          <w:position w:val="-66"/>
+        </w:rPr>
+        <w:object w:dxaOrig="2000" w:dyaOrig="1440">
+          <v:shape id="_x0000_i1663" type="#_x0000_t75" style="width:99.65pt;height:1in" o:ole="">
+            <v:imagedata r:id="rId21" o:title=""/>
+          </v:shape>
+          <o:OLEObject Type="Embed" ProgID="Equation.DSMT4" ShapeID="_x0000_i1663" DrawAspect="Content" ObjectID="_1558626438" r:id="rId22"/>
+        </w:object>
+      </w:r>
+      <w:bookmarkStart w:id="0" w:name="_GoBack"/>
+      <w:bookmarkEnd w:id="0"/>
+    </w:p>
+    <w:p>
+      <w:pPr>
+        <w:spacing w:after="0" w:line="360" w:lineRule="auto"/>
+        <w:ind w:left="1080"/>
+        <w:contextualSpacing/>
+        <w:jc w:val="both"/>
+        <w:rPr>
+          <w:rFonts w:ascii="David" w:eastAsia="Arial" w:hAnsi="David" w:cs="David"/>
+          <w:color w:val="000000"/>
+        </w:rPr>
+      </w:pPr>
+    </w:p>
+    <w:p>
+      <w:pPr>
+        <w:spacing w:after="0" w:line="360" w:lineRule="auto"/>
+        <w:ind w:left="1080"/>
+        <w:contextualSpacing/>
+        <w:jc w:val="both"/>
+        <w:rPr>
+          <w:rFonts w:ascii="David" w:eastAsia="Arial" w:hAnsi="David" w:cs="David"/>
+          <w:color w:val="000000"/>
+        </w:rPr>
+      </w:pPr>
+    </w:p>
+    <w:p>
+      <w:pPr>
+        <w:spacing w:after="0" w:line="360" w:lineRule="auto"/>
+        <w:ind w:left="1080"/>
+        <w:contextualSpacing/>
+        <w:jc w:val="both"/>
+        <w:rPr>
+          <w:rFonts w:ascii="David" w:eastAsia="Arial" w:hAnsi="David" w:cs="David"/>
+          <w:color w:val="000000"/>
+        </w:rPr>
+      </w:pPr>
+    </w:p>
+    <w:p>
+      <w:pPr>
+        <w:spacing w:after="0" w:line="360" w:lineRule="auto"/>
+        <w:ind w:left="1080"/>
+        <w:contextualSpacing/>
+        <w:jc w:val="both"/>
+        <w:rPr>
+          <w:rFonts w:ascii="David" w:eastAsia="Arial" w:hAnsi="David" w:cs="David"/>
+          <w:color w:val="000000"/>
+        </w:rPr>
+      </w:pPr>
+    </w:p>
+    <w:p>
+      <w:pPr>
+        <w:spacing w:after="0" w:line="360" w:lineRule="auto"/>
+        <w:ind w:left="1080"/>
+        <w:contextualSpacing/>
+        <w:jc w:val="both"/>
+        <w:rPr>
+          <w:rFonts w:ascii="David" w:eastAsia="Arial" w:hAnsi="David" w:cs="David"/>
+          <w:color w:val="000000"/>
+        </w:rPr>
+      </w:pPr>
+    </w:p>
+    <w:p>
+      <w:pPr>
+        <w:spacing w:after="0" w:line="360" w:lineRule="auto"/>
+        <w:ind w:left="1080"/>
+        <w:contextualSpacing/>
+        <w:jc w:val="both"/>
+        <w:rPr>
+          <w:rFonts w:ascii="David" w:eastAsia="Arial" w:hAnsi="David" w:cs="David"/>
+          <w:color w:val="000000"/>
+        </w:rPr>
+      </w:pPr>
+    </w:p>
+    <w:p>
+      <w:pPr>
+        <w:spacing w:after="0" w:line="360" w:lineRule="auto"/>
+        <w:ind w:left="1080"/>
+        <w:contextualSpacing/>
+        <w:jc w:val="both"/>
+        <w:rPr>
+          <w:rFonts w:ascii="David" w:eastAsia="Arial" w:hAnsi="David" w:cs="David"/>
+          <w:color w:val="000000"/>
+        </w:rPr>
+      </w:pPr>
+    </w:p>
+    <w:p>
+      <w:pPr>
+        <w:spacing w:after="0" w:line="360" w:lineRule="auto"/>
+        <w:ind w:left="1080"/>
+        <w:contextualSpacing/>
+        <w:jc w:val="both"/>
+        <w:rPr>
+          <w:rFonts w:ascii="David" w:eastAsia="Arial" w:hAnsi="David" w:cs="David"/>
+          <w:color w:val="000000"/>
+        </w:rPr>
+      </w:pPr>
+    </w:p>
+    <w:p>
+      <w:pPr>
+        <w:spacing w:after="0" w:line="360" w:lineRule="auto"/>
+        <w:ind w:left="1080"/>
+        <w:contextualSpacing/>
+        <w:jc w:val="both"/>
+        <w:rPr>
+          <w:rFonts w:ascii="David" w:eastAsia="Arial" w:hAnsi="David" w:cs="David"/>
+          <w:color w:val="000000"/>
+        </w:rPr>
+      </w:pPr>
+    </w:p>
+    <w:p>
+      <w:pPr>
         <w:numPr>
           <w:ilvl w:val="1"/>
           <w:numId w:val="3"/>
@@ -2360,6 +2727,7 @@
             <w:rFonts w:ascii="Cambria Math" w:eastAsia="Times New Roman" w:hAnsi="Cambria Math" w:cs="David"/>
             <w:color w:val="000000"/>
           </w:rPr>
+          <w:lastRenderedPageBreak/>
           <m:t>f</m:t>
         </m:r>
         <m:d>
@@ -2566,21 +2934,7 @@
               <w:rFonts w:ascii="Cambria Math" w:eastAsia="Times New Roman" w:hAnsi="Cambria Math" w:cs="Arial"/>
               <w:color w:val="000000"/>
             </w:rPr>
-            <m:t>=</m:t>
-          </m:r>
-          <m:r>
-            <w:rPr>
-              <w:rFonts w:ascii="Cambria Math" w:eastAsia="Times New Roman" w:hAnsi="Cambria Math" w:cs="Arial"/>
-              <w:color w:val="000000"/>
-            </w:rPr>
-            <m:t>1</m:t>
-          </m:r>
-          <m:r>
-            <w:rPr>
-              <w:rFonts w:ascii="Cambria Math" w:eastAsia="Times New Roman" w:hAnsi="Cambria Math" w:cs="Arial"/>
-              <w:color w:val="000000"/>
-            </w:rPr>
-            <m:t>→</m:t>
+            <m:t>=1→</m:t>
           </m:r>
           <m:sSup>
             <m:sSupPr>
@@ -2682,17 +3036,7 @@
               <w:rFonts w:ascii="Cambria Math" w:eastAsia="Arial" w:hAnsi="Cambria Math" w:cs="David"/>
               <w:color w:val="000000"/>
             </w:rPr>
-            <m:t>L=</m:t>
-          </m:r>
-          <m:r>
-            <m:rPr>
-              <m:sty m:val="p"/>
-            </m:rPr>
-            <w:rPr>
-              <w:rFonts w:ascii="Cambria Math" w:eastAsia="Arial" w:hAnsi="Cambria Math" w:cs="David"/>
-              <w:color w:val="000000"/>
-            </w:rPr>
-            <m:t>2x-4y-z-</m:t>
+            <m:t>L=2x-4y-z-</m:t>
           </m:r>
           <m:sSub>
             <m:sSubPr>
@@ -2995,21 +3339,7 @@
               <w:rFonts w:ascii="Cambria Math" w:eastAsia="Arial" w:hAnsi="Cambria Math" w:cs="David"/>
               <w:color w:val="000000"/>
             </w:rPr>
-            <m:t>x</m:t>
-          </m:r>
-          <m:r>
-            <w:rPr>
-              <w:rFonts w:ascii="Cambria Math" w:eastAsia="Arial" w:hAnsi="Cambria Math" w:cs="David"/>
-              <w:color w:val="000000"/>
-            </w:rPr>
-            <m:t>=0</m:t>
-          </m:r>
-          <m:r>
-            <w:rPr>
-              <w:rFonts w:ascii="Cambria Math" w:eastAsia="Arial" w:hAnsi="Cambria Math" w:cs="David"/>
-              <w:color w:val="000000"/>
-            </w:rPr>
-            <m:t>→x=</m:t>
+            <m:t>x=0→x=</m:t>
           </m:r>
           <m:f>
             <m:fPr>
@@ -3291,14 +3621,7 @@
               <w:rFonts w:ascii="Cambria Math" w:eastAsia="Arial" w:hAnsi="Cambria Math" w:cs="David"/>
               <w:color w:val="000000"/>
             </w:rPr>
-            <m:t>y=0</m:t>
-          </m:r>
-          <m:r>
-            <w:rPr>
-              <w:rFonts w:ascii="Cambria Math" w:eastAsia="Arial" w:hAnsi="Cambria Math" w:cs="David"/>
-              <w:color w:val="000000"/>
-            </w:rPr>
-            <m:t>→y=-</m:t>
+            <m:t>y=0→y=-</m:t>
           </m:r>
           <m:f>
             <m:fPr>
@@ -3491,14 +3814,7 @@
               <w:rFonts w:ascii="Cambria Math" w:eastAsia="Arial" w:hAnsi="Cambria Math" w:cs="David"/>
               <w:color w:val="000000"/>
             </w:rPr>
-            <m:t>z=</m:t>
-          </m:r>
-          <m:r>
-            <w:rPr>
-              <w:rFonts w:ascii="Cambria Math" w:eastAsia="Arial" w:hAnsi="Cambria Math" w:cs="David"/>
-              <w:color w:val="000000"/>
-            </w:rPr>
-            <m:t>-1</m:t>
+            <m:t>z=-1</m:t>
           </m:r>
           <m:r>
             <m:rPr>
@@ -3547,14 +3863,7 @@
               <w:rFonts w:ascii="Cambria Math" w:eastAsia="Arial" w:hAnsi="Cambria Math" w:cs="David"/>
               <w:color w:val="000000"/>
             </w:rPr>
-            <m:t>=0</m:t>
-          </m:r>
-          <m:r>
-            <w:rPr>
-              <w:rFonts w:ascii="Cambria Math" w:eastAsia="Arial" w:hAnsi="Cambria Math" w:cs="David"/>
-              <w:color w:val="000000"/>
-            </w:rPr>
-            <m:t>→</m:t>
+            <m:t>=0→</m:t>
           </m:r>
           <m:sSub>
             <m:sSubPr>
@@ -3689,7 +3998,6 @@
               <w:rFonts w:ascii="Cambria Math" w:eastAsia="Arial" w:hAnsi="Cambria Math" w:cs="David"/>
               <w:color w:val="000000"/>
             </w:rPr>
-            <w:lastRenderedPageBreak/>
             <m:t>∇</m:t>
           </m:r>
           <m:sSub>
@@ -5886,14 +6194,7 @@
               <w:rFonts w:ascii="Cambria Math" w:eastAsia="Arial" w:hAnsi="Cambria Math" w:cs="David"/>
               <w:color w:val="000000"/>
             </w:rPr>
-            <m:t>Max</m:t>
-          </m:r>
-          <m:r>
-            <w:rPr>
-              <w:rFonts w:ascii="Cambria Math" w:eastAsia="Arial" w:hAnsi="Cambria Math" w:cs="David"/>
-              <w:color w:val="000000"/>
-            </w:rPr>
-            <m:t xml:space="preserve"> at:</m:t>
+            <m:t>Max at:</m:t>
           </m:r>
           <m:d>
             <m:dPr>
@@ -5906,7 +6207,7 @@
               </m:ctrlPr>
             </m:dPr>
             <m:e>
-              <w:bookmarkStart w:id="0" w:name="_Hlk484881542"/>
+              <w:bookmarkStart w:id="1" w:name="_Hlk484881542"/>
               <m:f>
                 <m:fPr>
                   <m:ctrlPr>
@@ -5958,7 +6259,7 @@
                   </m:rad>
                 </m:den>
               </m:f>
-              <w:bookmarkEnd w:id="0"/>
+              <w:bookmarkEnd w:id="1"/>
               <m:r>
                 <w:rPr>
                   <w:rFonts w:ascii="Cambria Math" w:eastAsia="Arial" w:hAnsi="Cambria Math" w:cs="David"/>
@@ -6400,8 +6701,140 @@
         <w:rPr>
           <w:rFonts w:ascii="David" w:eastAsia="Arial" w:hAnsi="David" w:cs="David"/>
         </w:rPr>
-        <w:t>Other combinations of (x,y,z) don’t produce global max</w:t>
+        <w:t>Other combinations of (</w:t>
       </w:r>
+      <w:proofErr w:type="spellStart"/>
+      <w:proofErr w:type="gramStart"/>
+      <w:r>
+        <w:rPr>
+          <w:rFonts w:ascii="David" w:eastAsia="Arial" w:hAnsi="David" w:cs="David"/>
+        </w:rPr>
+        <w:t>x,y</w:t>
+      </w:r>
+      <w:proofErr w:type="gramEnd"/>
+      <w:r>
+        <w:rPr>
+          <w:rFonts w:ascii="David" w:eastAsia="Arial" w:hAnsi="David" w:cs="David"/>
+        </w:rPr>
+        <w:t>,z</w:t>
+      </w:r>
+      <w:proofErr w:type="spellEnd"/>
+      <w:r>
+        <w:rPr>
+          <w:rFonts w:ascii="David" w:eastAsia="Arial" w:hAnsi="David" w:cs="David"/>
+        </w:rPr>
+        <w:t>) don’t produce global max</w:t>
+      </w:r>
+    </w:p>
+    <w:p>
+      <w:pPr>
+        <w:spacing w:after="0" w:line="360" w:lineRule="auto"/>
+        <w:ind w:left="1080"/>
+        <w:contextualSpacing/>
+        <w:jc w:val="both"/>
+        <w:rPr>
+          <w:rFonts w:ascii="David" w:eastAsia="Arial" w:hAnsi="David" w:cs="David"/>
+        </w:rPr>
+      </w:pPr>
+    </w:p>
+    <w:p>
+      <w:pPr>
+        <w:spacing w:after="0" w:line="360" w:lineRule="auto"/>
+        <w:ind w:left="1080"/>
+        <w:contextualSpacing/>
+        <w:jc w:val="both"/>
+        <w:rPr>
+          <w:rFonts w:ascii="David" w:eastAsia="Arial" w:hAnsi="David" w:cs="David"/>
+        </w:rPr>
+      </w:pPr>
+    </w:p>
+    <w:p>
+      <w:pPr>
+        <w:spacing w:after="0" w:line="360" w:lineRule="auto"/>
+        <w:ind w:left="1080"/>
+        <w:contextualSpacing/>
+        <w:jc w:val="both"/>
+        <w:rPr>
+          <w:rFonts w:ascii="David" w:eastAsia="Arial" w:hAnsi="David" w:cs="David"/>
+        </w:rPr>
+      </w:pPr>
+    </w:p>
+    <w:p>
+      <w:pPr>
+        <w:spacing w:after="0" w:line="360" w:lineRule="auto"/>
+        <w:ind w:left="1080"/>
+        <w:contextualSpacing/>
+        <w:jc w:val="both"/>
+        <w:rPr>
+          <w:rFonts w:ascii="David" w:eastAsia="Arial" w:hAnsi="David" w:cs="David"/>
+        </w:rPr>
+      </w:pPr>
+    </w:p>
+    <w:p>
+      <w:pPr>
+        <w:spacing w:after="0" w:line="360" w:lineRule="auto"/>
+        <w:ind w:left="1080"/>
+        <w:contextualSpacing/>
+        <w:jc w:val="both"/>
+        <w:rPr>
+          <w:rFonts w:ascii="David" w:eastAsia="Arial" w:hAnsi="David" w:cs="David"/>
+        </w:rPr>
+      </w:pPr>
+    </w:p>
+    <w:p>
+      <w:pPr>
+        <w:spacing w:after="0" w:line="360" w:lineRule="auto"/>
+        <w:ind w:left="1080"/>
+        <w:contextualSpacing/>
+        <w:jc w:val="both"/>
+        <w:rPr>
+          <w:rFonts w:ascii="David" w:eastAsia="Arial" w:hAnsi="David" w:cs="David"/>
+        </w:rPr>
+      </w:pPr>
+    </w:p>
+    <w:p>
+      <w:pPr>
+        <w:spacing w:after="0" w:line="360" w:lineRule="auto"/>
+        <w:ind w:left="1080"/>
+        <w:contextualSpacing/>
+        <w:jc w:val="both"/>
+        <w:rPr>
+          <w:rFonts w:ascii="David" w:eastAsia="Arial" w:hAnsi="David" w:cs="David"/>
+        </w:rPr>
+      </w:pPr>
+    </w:p>
+    <w:p>
+      <w:pPr>
+        <w:spacing w:after="0" w:line="360" w:lineRule="auto"/>
+        <w:ind w:left="1080"/>
+        <w:contextualSpacing/>
+        <w:jc w:val="both"/>
+        <w:rPr>
+          <w:rFonts w:ascii="David" w:eastAsia="Arial" w:hAnsi="David" w:cs="David"/>
+        </w:rPr>
+      </w:pPr>
+    </w:p>
+    <w:p>
+      <w:pPr>
+        <w:spacing w:after="0" w:line="360" w:lineRule="auto"/>
+        <w:ind w:left="1080"/>
+        <w:contextualSpacing/>
+        <w:jc w:val="both"/>
+        <w:rPr>
+          <w:rFonts w:ascii="David" w:eastAsia="Arial" w:hAnsi="David" w:cs="David"/>
+        </w:rPr>
+      </w:pPr>
+    </w:p>
+    <w:p>
+      <w:pPr>
+        <w:spacing w:after="0" w:line="360" w:lineRule="auto"/>
+        <w:ind w:left="1080"/>
+        <w:contextualSpacing/>
+        <w:jc w:val="both"/>
+        <w:rPr>
+          <w:rFonts w:ascii="David" w:eastAsia="Arial" w:hAnsi="David" w:cs="David"/>
+        </w:rPr>
+      </w:pPr>
     </w:p>
     <w:p>
       <w:pPr>
@@ -6425,6 +6858,7 @@
           <w:sz w:val="24"/>
           <w:szCs w:val="24"/>
         </w:rPr>
+        <w:lastRenderedPageBreak/>
         <w:t xml:space="preserve">Show that any Kernel function is symmetric, i.e. </w:t>
       </w:r>
       <m:oMath>
@@ -6637,6 +7071,30 @@
           <m:t>)</m:t>
         </m:r>
       </m:oMath>
+    </w:p>
+    <w:p>
+      <w:pPr>
+        <w:spacing w:after="0" w:line="360" w:lineRule="auto"/>
+        <w:ind w:left="360"/>
+        <w:contextualSpacing/>
+        <w:jc w:val="both"/>
+        <w:rPr>
+          <w:rFonts w:ascii="David" w:eastAsia="Arial" w:hAnsi="David" w:cs="David"/>
+          <w:sz w:val="24"/>
+          <w:szCs w:val="24"/>
+        </w:rPr>
+      </w:pPr>
+      <w:r>
+        <w:rPr>
+          <w:position w:val="-36"/>
+        </w:rPr>
+        <w:object w:dxaOrig="5720" w:dyaOrig="840">
+          <v:shape id="_x0000_i1687" type="#_x0000_t75" style="width:385.9pt;height:56.45pt" o:ole="">
+            <v:imagedata r:id="rId23" o:title=""/>
+          </v:shape>
+          <o:OLEObject Type="Embed" ProgID="Equation.DSMT4" ShapeID="_x0000_i1687" DrawAspect="Content" ObjectID="_1558626439" r:id="rId24"/>
+        </w:object>
+      </w:r>
     </w:p>
     <w:p>
       <w:pPr>
@@ -7577,16 +8035,7 @@
               <w:sz w:val="24"/>
               <w:szCs w:val="24"/>
             </w:rPr>
-            <m:t>⋅</m:t>
-          </m:r>
-          <m:r>
-            <w:rPr>
-              <w:rFonts w:ascii="Cambria Math" w:eastAsia="Arial" w:hAnsi="Cambria Math" w:cs="David"/>
-              <w:color w:val="000000"/>
-              <w:sz w:val="24"/>
-              <w:szCs w:val="24"/>
-            </w:rPr>
-            <m:t>φ</m:t>
+            <m:t>⋅φ</m:t>
           </m:r>
           <m:d>
             <m:dPr>
@@ -8264,16 +8713,7 @@
               <w:sz w:val="24"/>
               <w:szCs w:val="24"/>
             </w:rPr>
-            <m:t>+</m:t>
-          </m:r>
-          <m:r>
-            <w:rPr>
-              <w:rFonts w:ascii="Cambria Math" w:eastAsia="Arial" w:hAnsi="Cambria Math" w:cs="David"/>
-              <w:color w:val="000000"/>
-              <w:sz w:val="24"/>
-              <w:szCs w:val="24"/>
-            </w:rPr>
-            <m:t>3</m:t>
+            <m:t>+3</m:t>
           </m:r>
           <m:sSubSup>
             <m:sSubSupPr>
@@ -9095,16 +9535,7 @@
                   <w:sz w:val="24"/>
                   <w:szCs w:val="24"/>
                 </w:rPr>
-                <m:t>+</m:t>
-              </m:r>
-              <m:r>
-                <w:rPr>
-                  <w:rFonts w:ascii="Cambria Math" w:eastAsia="Arial" w:hAnsi="Cambria Math" w:cs="David"/>
-                  <w:color w:val="000000"/>
-                  <w:sz w:val="24"/>
-                  <w:szCs w:val="24"/>
-                </w:rPr>
-                <m:t>2</m:t>
+                <m:t>+2</m:t>
               </m:r>
               <m:sSub>
                 <m:sSubPr>
@@ -9428,25 +9859,7 @@
               <w:sz w:val="24"/>
               <w:szCs w:val="24"/>
             </w:rPr>
-            <m:t>+1</m:t>
-          </m:r>
-          <m:r>
-            <w:rPr>
-              <w:rFonts w:ascii="Cambria Math" w:eastAsia="Arial" w:hAnsi="Cambria Math" w:cs="David"/>
-              <w:color w:val="000000"/>
-              <w:sz w:val="24"/>
-              <w:szCs w:val="24"/>
-            </w:rPr>
-            <m:t>=</m:t>
-          </m:r>
-          <m:r>
-            <w:rPr>
-              <w:rFonts w:ascii="Cambria Math" w:eastAsia="Arial" w:hAnsi="Cambria Math" w:cs="David"/>
-              <w:color w:val="000000"/>
-              <w:sz w:val="24"/>
-              <w:szCs w:val="24"/>
-            </w:rPr>
-            <m:t>=</m:t>
+            <m:t>+1==</m:t>
           </m:r>
           <m:sSup>
             <m:sSupPr>
@@ -9995,54 +10408,7 @@
               <w:sz w:val="24"/>
               <w:szCs w:val="24"/>
             </w:rPr>
-            <m:t>+3</m:t>
-          </m:r>
-          <m:r>
-            <w:rPr>
-              <w:rFonts w:ascii="Cambria Math" w:eastAsia="Arial" w:hAnsi="Cambria Math" w:cs="David"/>
-              <w:color w:val="000000"/>
-              <w:sz w:val="24"/>
-              <w:szCs w:val="24"/>
-            </w:rPr>
-            <m:t>(</m:t>
-          </m:r>
-          <m:r>
-            <w:rPr>
-              <w:rFonts w:ascii="Cambria Math" w:eastAsia="Arial" w:hAnsi="Cambria Math" w:cs="David"/>
-              <w:color w:val="000000"/>
-              <w:sz w:val="24"/>
-              <w:szCs w:val="24"/>
-            </w:rPr>
-            <m:t>xy</m:t>
-          </m:r>
-          <m:r>
-            <w:rPr>
-              <w:rFonts w:ascii="Cambria Math" w:eastAsia="Arial" w:hAnsi="Cambria Math" w:cs="David"/>
-              <w:color w:val="000000"/>
-              <w:sz w:val="24"/>
-              <w:szCs w:val="24"/>
-            </w:rPr>
-            <m:t>)</m:t>
-          </m:r>
-          <w:bookmarkStart w:id="1" w:name="_GoBack"/>
-          <w:bookmarkEnd w:id="1"/>
-          <m:r>
-            <w:rPr>
-              <w:rFonts w:ascii="Cambria Math" w:eastAsia="Arial" w:hAnsi="Cambria Math" w:cs="David"/>
-              <w:color w:val="000000"/>
-              <w:sz w:val="24"/>
-              <w:szCs w:val="24"/>
-            </w:rPr>
-            <m:t>+1</m:t>
-          </m:r>
-          <m:r>
-            <w:rPr>
-              <w:rFonts w:ascii="Cambria Math" w:eastAsia="Arial" w:hAnsi="Cambria Math" w:cs="David"/>
-              <w:color w:val="000000"/>
-              <w:sz w:val="24"/>
-              <w:szCs w:val="24"/>
-            </w:rPr>
-            <m:t>=</m:t>
+            <m:t>+3(xy)+1=</m:t>
           </m:r>
           <m:sSup>
             <m:sSupPr>
@@ -10770,6 +11136,122 @@
           <m:t>,2)</m:t>
         </m:r>
       </m:oMath>
+    </w:p>
+    <w:p>
+      <w:pPr>
+        <w:tabs>
+          <w:tab w:val="left" w:pos="6489"/>
+        </w:tabs>
+        <w:ind w:left="1080"/>
+      </w:pPr>
+      <w:r>
+        <w:rPr>
+          <w:lang w:val="en-GB"/>
+        </w:rPr>
+        <w:t xml:space="preserve">Define: </w:t>
+      </w:r>
+      <w:r>
+        <w:rPr>
+          <w:position w:val="-10"/>
+        </w:rPr>
+        <w:object w:dxaOrig="2020" w:dyaOrig="360">
+          <v:shape id="_x0000_i1748" type="#_x0000_t75" style="width:101.4pt;height:18.45pt" o:ole="">
+            <v:imagedata r:id="rId25" o:title=""/>
+          </v:shape>
+          <o:OLEObject Type="Embed" ProgID="Equation.DSMT4" ShapeID="_x0000_i1748" DrawAspect="Content" ObjectID="_1558626440" r:id="rId26"/>
+        </w:object>
+      </w:r>
+    </w:p>
+    <w:p>
+      <w:pPr>
+        <w:tabs>
+          <w:tab w:val="left" w:pos="6489"/>
+        </w:tabs>
+        <w:ind w:left="1080"/>
+      </w:pPr>
+      <w:r>
+        <w:t>Proof:</w:t>
+      </w:r>
+    </w:p>
+    <w:p>
+      <w:pPr>
+        <w:tabs>
+          <w:tab w:val="left" w:pos="6489"/>
+        </w:tabs>
+        <w:ind w:left="1080"/>
+      </w:pPr>
+      <w:r>
+        <w:rPr>
+          <w:lang w:val="en-GB"/>
+        </w:rPr>
+        <w:t>=</w:t>
+      </w:r>
+      <w:r>
+        <w:rPr>
+          <w:position w:val="-88"/>
+        </w:rPr>
+        <w:object w:dxaOrig="4160" w:dyaOrig="1939">
+          <v:shape id="_x0000_i1749" type="#_x0000_t75" style="width:207.95pt;height:96.75pt" o:ole="">
+            <v:imagedata r:id="rId27" o:title=""/>
+          </v:shape>
+          <o:OLEObject Type="Embed" ProgID="Equation.DSMT4" ShapeID="_x0000_i1749" DrawAspect="Content" ObjectID="_1558626441" r:id="rId28"/>
+        </w:object>
+      </w:r>
+    </w:p>
+    <w:p>
+      <w:pPr>
+        <w:tabs>
+          <w:tab w:val="left" w:pos="6489"/>
+        </w:tabs>
+        <w:ind w:left="1080"/>
+      </w:pPr>
+      <w:r>
+        <w:rPr>
+          <w:position w:val="-12"/>
+        </w:rPr>
+        <w:object w:dxaOrig="8340" w:dyaOrig="380">
+          <v:shape id="_x0000_i1750" type="#_x0000_t75" style="width:417pt;height:19pt" o:ole="">
+            <v:imagedata r:id="rId29" o:title=""/>
+          </v:shape>
+          <o:OLEObject Type="Embed" ProgID="Equation.DSMT4" ShapeID="_x0000_i1750" DrawAspect="Content" ObjectID="_1558626442" r:id="rId30"/>
+        </w:object>
+      </w:r>
+    </w:p>
+    <w:p>
+      <w:pPr>
+        <w:tabs>
+          <w:tab w:val="left" w:pos="6489"/>
+        </w:tabs>
+        <w:ind w:left="1080"/>
+        <w:rPr>
+          <w:lang w:val="en-GB"/>
+        </w:rPr>
+      </w:pPr>
+      <w:r>
+        <w:rPr>
+          <w:position w:val="-10"/>
+        </w:rPr>
+        <w:object w:dxaOrig="2240" w:dyaOrig="320">
+          <v:shape id="_x0000_i1751" type="#_x0000_t75" style="width:112.3pt;height:16.15pt" o:ole="">
+            <v:imagedata r:id="rId31" o:title=""/>
+          </v:shape>
+          <o:OLEObject Type="Embed" ProgID="Equation.DSMT4" ShapeID="_x0000_i1751" DrawAspect="Content" ObjectID="_1558626443" r:id="rId32"/>
+        </w:object>
+      </w:r>
+    </w:p>
+    <w:p>
+      <w:pPr>
+        <w:spacing w:after="0" w:line="360" w:lineRule="auto"/>
+        <w:ind w:left="1080"/>
+        <w:contextualSpacing/>
+        <w:jc w:val="both"/>
+        <w:rPr>
+          <w:rFonts w:ascii="David" w:eastAsia="Arial" w:hAnsi="David" w:cs="David"/>
+          <w:color w:val="000000"/>
+          <w:sz w:val="24"/>
+          <w:szCs w:val="24"/>
+        </w:rPr>
+      </w:pPr>
     </w:p>
     <w:p/>
     <w:sectPr>

</xml_diff>